<commit_message>
Lab 6 Memo and Pre-submission
Memo finished but code remains to be finished.
</commit_message>
<xml_diff>
--- a/Labs/Lab06/Lab06 Memo.docx
+++ b/Labs/Lab06/Lab06 Memo.docx
@@ -47,6 +47,8 @@
             <w:r>
               <w:t>Rose-Hulman</w:t>
             </w:r>
+            <w:bookmarkStart w:id="0" w:name="_GoBack"/>
+            <w:bookmarkEnd w:id="0"/>
           </w:p>
           <w:p>
             <w:pPr>
@@ -169,7 +171,7 @@
         <w:rPr>
           <w:noProof/>
         </w:rPr>
-        <w:t>1/22/2013</w:t>
+        <w:t>1/23/2013</w:t>
       </w:r>
       <w:r>
         <w:rPr>
@@ -2740,40 +2742,256 @@
     <w:p>
       <w:pPr>
         <w:pStyle w:val="BodyText"/>
-        <w:numPr>
-          <w:ilvl w:val="1"/>
-          <w:numId w:val="19"/>
-        </w:numPr>
-        <w:rPr>
-          <w:rFonts w:ascii="Times New Roman" w:hAnsi="Times New Roman"/>
-          <w:noProof/>
-          <w:color w:val="FF0000"/>
-          <w:lang w:eastAsia="ja-JP"/>
-        </w:rPr>
-      </w:pPr>
-      <w:r>
-        <w:rPr>
-          <w:rFonts w:ascii="Times New Roman" w:hAnsi="Times New Roman"/>
-          <w:noProof/>
-          <w:color w:val="FF0000"/>
-          <w:lang w:eastAsia="ja-JP"/>
-        </w:rPr>
-        <w:t>In order for the robot to navigate from its starting location to a set goal point the robot must use the given mass of the world</w:t>
-      </w:r>
-      <w:r>
-        <w:rPr>
-          <w:rFonts w:ascii="Times New Roman" w:hAnsi="Times New Roman"/>
-          <w:noProof/>
-          <w:color w:val="FF0000"/>
-          <w:lang w:eastAsia="ja-JP"/>
-        </w:rPr>
-        <w:t xml:space="preserve"> along with the directions to generate a path. At first orientate itself within the virtual grid given the starting orientation and iteratively moves through cell to cell storing the specific gateways in the robot's own perspective as it would observe when traversing through the physical world and reality. It then stores up this wavefront to later use as a guide to verify image navigation that is indefinitely on the correct path. In this way, we integrate the best of both features in metric and topological navigation. This allows us to provide more specificity in directions than pure topological abstracts can provide while simultaneously preemptively correcting for virtual and actual world mismatch. Take the example with the robot is told to go down the corridor and turn left, in turn the robot is told to either go one unit or three units forward and turn left into separate scenarios. Where in fact the actual world has to terns, one is to units forward in the second is three units forward. With our algorithm, if the robot is told to turn after the first unit, the robot will since the environment and realize that such a term is not possible and in fact that the user most likely meant to take the first turn on the left, as a prior </w:t>
-      </w:r>
-      <w:r>
-        <w:rPr>
-          <w:rFonts w:ascii="Times New Roman" w:hAnsi="Times New Roman"/>
-          <w:noProof/>
-          <w:color w:val="FF0000"/>
+        <w:ind w:left="0" w:firstLine="360"/>
+        <w:rPr>
+          <w:rFonts w:ascii="Times New Roman" w:hAnsi="Times New Roman"/>
+          <w:noProof/>
+          <w:color w:val="000000" w:themeColor="text1"/>
+          <w:lang w:eastAsia="ja-JP"/>
+        </w:rPr>
+      </w:pPr>
+      <w:r>
+        <w:rPr>
+          <w:rFonts w:ascii="Times New Roman" w:hAnsi="Times New Roman"/>
+          <w:noProof/>
+          <w:color w:val="000000" w:themeColor="text1"/>
+          <w:lang w:eastAsia="ja-JP"/>
+        </w:rPr>
+        <w:t>In order for the robot to navigate from its starting location to a set goal point</w:t>
+      </w:r>
+      <w:r>
+        <w:rPr>
+          <w:rFonts w:ascii="Times New Roman" w:hAnsi="Times New Roman"/>
+          <w:noProof/>
+          <w:color w:val="000000" w:themeColor="text1"/>
+          <w:lang w:eastAsia="ja-JP"/>
+        </w:rPr>
+        <w:t>,</w:t>
+      </w:r>
+      <w:r>
+        <w:rPr>
+          <w:rFonts w:ascii="Times New Roman" w:hAnsi="Times New Roman"/>
+          <w:noProof/>
+          <w:color w:val="000000" w:themeColor="text1"/>
+          <w:lang w:eastAsia="ja-JP"/>
+        </w:rPr>
+        <w:t xml:space="preserve"> the robot must use the given mass of the world</w:t>
+      </w:r>
+      <w:r>
+        <w:rPr>
+          <w:rFonts w:ascii="Times New Roman" w:hAnsi="Times New Roman"/>
+          <w:noProof/>
+          <w:color w:val="000000" w:themeColor="text1"/>
+          <w:lang w:eastAsia="ja-JP"/>
+        </w:rPr>
+        <w:t xml:space="preserve"> along with the directio</w:t>
+      </w:r>
+      <w:r>
+        <w:rPr>
+          <w:rFonts w:ascii="Times New Roman" w:hAnsi="Times New Roman"/>
+          <w:noProof/>
+          <w:color w:val="000000" w:themeColor="text1"/>
+          <w:lang w:eastAsia="ja-JP"/>
+        </w:rPr>
+        <w:t>ns to generate a path. At first, the robot orientates</w:t>
+      </w:r>
+      <w:r>
+        <w:rPr>
+          <w:rFonts w:ascii="Times New Roman" w:hAnsi="Times New Roman"/>
+          <w:noProof/>
+          <w:color w:val="000000" w:themeColor="text1"/>
+          <w:lang w:eastAsia="ja-JP"/>
+        </w:rPr>
+        <w:t xml:space="preserve"> itself within the virtual grid given the starting orientation and iteratively moves through</w:t>
+      </w:r>
+      <w:r>
+        <w:rPr>
+          <w:rFonts w:ascii="Times New Roman" w:hAnsi="Times New Roman"/>
+          <w:noProof/>
+          <w:color w:val="000000" w:themeColor="text1"/>
+          <w:lang w:eastAsia="ja-JP"/>
+        </w:rPr>
+        <w:t>,</w:t>
+      </w:r>
+      <w:r>
+        <w:rPr>
+          <w:rFonts w:ascii="Times New Roman" w:hAnsi="Times New Roman"/>
+          <w:noProof/>
+          <w:color w:val="000000" w:themeColor="text1"/>
+          <w:lang w:eastAsia="ja-JP"/>
+        </w:rPr>
+        <w:t xml:space="preserve"> cell to cell</w:t>
+      </w:r>
+      <w:r>
+        <w:rPr>
+          <w:rFonts w:ascii="Times New Roman" w:hAnsi="Times New Roman"/>
+          <w:noProof/>
+          <w:color w:val="000000" w:themeColor="text1"/>
+          <w:lang w:eastAsia="ja-JP"/>
+        </w:rPr>
+        <w:t>,</w:t>
+      </w:r>
+      <w:r>
+        <w:rPr>
+          <w:rFonts w:ascii="Times New Roman" w:hAnsi="Times New Roman"/>
+          <w:noProof/>
+          <w:color w:val="000000" w:themeColor="text1"/>
+          <w:lang w:eastAsia="ja-JP"/>
+        </w:rPr>
+        <w:t xml:space="preserve"> storing the specific gateways in the robot's own perspective as it would observe when traversing through the physical world and reality. It then stores up this wavefront to later use as a guide to verify image navigation that is indefinitely on the correct path. In this way, we integrate the best of both features in metric and topological navigation. </w:t>
+      </w:r>
+    </w:p>
+    <w:p>
+      <w:pPr>
+        <w:pStyle w:val="BodyText"/>
+        <w:ind w:left="0" w:firstLine="720"/>
+        <w:rPr>
+          <w:rFonts w:ascii="Times New Roman" w:hAnsi="Times New Roman"/>
+          <w:noProof/>
+          <w:color w:val="000000" w:themeColor="text1"/>
+          <w:lang w:eastAsia="ja-JP"/>
+        </w:rPr>
+      </w:pPr>
+      <w:r>
+        <w:rPr>
+          <w:rFonts w:ascii="Times New Roman" w:hAnsi="Times New Roman"/>
+          <w:noProof/>
+          <w:color w:val="000000" w:themeColor="text1"/>
+          <w:lang w:eastAsia="ja-JP"/>
+        </w:rPr>
+        <w:t>This allows us to provide more specificity in directions than pure topological abstracts can provide while simultaneously correcting for virtual and actual world mismatch</w:t>
+      </w:r>
+      <w:r>
+        <w:rPr>
+          <w:rFonts w:ascii="Times New Roman" w:hAnsi="Times New Roman"/>
+          <w:noProof/>
+          <w:color w:val="000000" w:themeColor="text1"/>
+          <w:lang w:eastAsia="ja-JP"/>
+        </w:rPr>
+        <w:t>es</w:t>
+      </w:r>
+      <w:r>
+        <w:rPr>
+          <w:rFonts w:ascii="Times New Roman" w:hAnsi="Times New Roman"/>
+          <w:noProof/>
+          <w:color w:val="000000" w:themeColor="text1"/>
+          <w:lang w:eastAsia="ja-JP"/>
+        </w:rPr>
+        <w:t>. Take the example with the robot is told to go d</w:t>
+      </w:r>
+      <w:r>
+        <w:rPr>
+          <w:rFonts w:ascii="Times New Roman" w:hAnsi="Times New Roman"/>
+          <w:noProof/>
+          <w:color w:val="000000" w:themeColor="text1"/>
+          <w:lang w:eastAsia="ja-JP"/>
+        </w:rPr>
+        <w:t>own the corridor and turn left. I</w:t>
+      </w:r>
+      <w:r>
+        <w:rPr>
+          <w:rFonts w:ascii="Times New Roman" w:hAnsi="Times New Roman"/>
+          <w:noProof/>
+          <w:color w:val="000000" w:themeColor="text1"/>
+          <w:lang w:eastAsia="ja-JP"/>
+        </w:rPr>
+        <w:t xml:space="preserve">n turn the robot is told to either go one unit or three units forward and turn left into separate scenarios. </w:t>
+      </w:r>
+      <w:r>
+        <w:rPr>
+          <w:rFonts w:ascii="Times New Roman" w:hAnsi="Times New Roman"/>
+          <w:noProof/>
+          <w:color w:val="000000" w:themeColor="text1"/>
+          <w:lang w:eastAsia="ja-JP"/>
+        </w:rPr>
+        <w:t>However the actual world has 2 turn; one is two</w:t>
+      </w:r>
+      <w:r>
+        <w:rPr>
+          <w:rFonts w:ascii="Times New Roman" w:hAnsi="Times New Roman"/>
+          <w:noProof/>
+          <w:color w:val="000000" w:themeColor="text1"/>
+          <w:lang w:eastAsia="ja-JP"/>
+        </w:rPr>
+        <w:t xml:space="preserve"> </w:t>
+      </w:r>
+      <w:r>
+        <w:rPr>
+          <w:rFonts w:ascii="Times New Roman" w:hAnsi="Times New Roman"/>
+          <w:noProof/>
+          <w:color w:val="000000" w:themeColor="text1"/>
+          <w:lang w:eastAsia="ja-JP"/>
+        </w:rPr>
+        <w:t>units forward and</w:t>
+      </w:r>
+      <w:r>
+        <w:rPr>
+          <w:rFonts w:ascii="Times New Roman" w:hAnsi="Times New Roman"/>
+          <w:noProof/>
+          <w:color w:val="000000" w:themeColor="text1"/>
+          <w:lang w:eastAsia="ja-JP"/>
+        </w:rPr>
+        <w:t xml:space="preserve"> the second is three units forward. With our algorithm, if the robot is told to turn after the first unit, the robot will </w:t>
+      </w:r>
+      <w:r>
+        <w:rPr>
+          <w:rFonts w:ascii="Times New Roman" w:hAnsi="Times New Roman"/>
+          <w:noProof/>
+          <w:color w:val="000000" w:themeColor="text1"/>
+          <w:lang w:eastAsia="ja-JP"/>
+        </w:rPr>
+        <w:t>sense</w:t>
+      </w:r>
+      <w:r>
+        <w:rPr>
+          <w:rFonts w:ascii="Times New Roman" w:hAnsi="Times New Roman"/>
+          <w:noProof/>
+          <w:color w:val="000000" w:themeColor="text1"/>
+          <w:lang w:eastAsia="ja-JP"/>
+        </w:rPr>
+        <w:t xml:space="preserve"> the environment and realize that such a </w:t>
+      </w:r>
+      <w:r>
+        <w:rPr>
+          <w:rFonts w:ascii="Times New Roman" w:hAnsi="Times New Roman"/>
+          <w:noProof/>
+          <w:color w:val="000000" w:themeColor="text1"/>
+          <w:lang w:eastAsia="ja-JP"/>
+        </w:rPr>
+        <w:t>turn</w:t>
+      </w:r>
+      <w:r>
+        <w:rPr>
+          <w:rFonts w:ascii="Times New Roman" w:hAnsi="Times New Roman"/>
+          <w:noProof/>
+          <w:color w:val="000000" w:themeColor="text1"/>
+          <w:lang w:eastAsia="ja-JP"/>
+        </w:rPr>
+        <w:t xml:space="preserve"> is not possible</w:t>
+      </w:r>
+      <w:r>
+        <w:rPr>
+          <w:rFonts w:ascii="Times New Roman" w:hAnsi="Times New Roman"/>
+          <w:noProof/>
+          <w:color w:val="000000" w:themeColor="text1"/>
+          <w:lang w:eastAsia="ja-JP"/>
+        </w:rPr>
+        <w:t>. I</w:t>
+      </w:r>
+      <w:r>
+        <w:rPr>
+          <w:rFonts w:ascii="Times New Roman" w:hAnsi="Times New Roman"/>
+          <w:noProof/>
+          <w:color w:val="000000" w:themeColor="text1"/>
+          <w:lang w:eastAsia="ja-JP"/>
+        </w:rPr>
+        <w:t xml:space="preserve">n fact that the user most likely meant to take the first turn on the left, as a prior </w:t>
+      </w:r>
+      <w:r>
+        <w:rPr>
+          <w:rFonts w:ascii="Times New Roman" w:hAnsi="Times New Roman"/>
+          <w:noProof/>
+          <w:color w:val="000000" w:themeColor="text1"/>
           <w:lang w:eastAsia="ja-JP"/>
         </w:rPr>
         <w:t xml:space="preserve">possible </w:t>
@@ -2782,7 +3000,7 @@
         <w:rPr>
           <w:rFonts w:ascii="Times New Roman" w:hAnsi="Times New Roman"/>
           <w:noProof/>
-          <w:color w:val="FF0000"/>
+          <w:color w:val="000000" w:themeColor="text1"/>
           <w:lang w:eastAsia="ja-JP"/>
         </w:rPr>
         <w:t>turn was not detected</w:t>
@@ -2791,20 +3009,51 @@
         <w:rPr>
           <w:rFonts w:ascii="Times New Roman" w:hAnsi="Times New Roman"/>
           <w:noProof/>
-          <w:color w:val="FF0000"/>
-          <w:lang w:eastAsia="ja-JP"/>
-        </w:rPr>
-        <w:t xml:space="preserve">, and will proceed to take the next ‘detoured’ turn. However if the robot is told to traverse three units and then turn, the robot will not be fooled by the first possible turn after the second unit and will proceed to investigate if it turns possible after it's directed third unit. This gives the robot a better intuition with respect to the cost and benefits of following a map versus the road </w:t>
-      </w:r>
-      <w:r>
-        <w:rPr>
-          <w:rFonts w:ascii="Times New Roman" w:hAnsi="Times New Roman"/>
-          <w:noProof/>
-          <w:color w:val="FF0000"/>
-          <w:lang w:eastAsia="ja-JP"/>
-        </w:rPr>
-        <w:lastRenderedPageBreak/>
-        <w:t>similar to an actual human behavior, thus allowing for a more natural method of specifying how to proceed to a goal.</w:t>
+          <w:color w:val="000000" w:themeColor="text1"/>
+          <w:lang w:eastAsia="ja-JP"/>
+        </w:rPr>
+        <w:t xml:space="preserve">, and will proceed to take the next ‘detoured’ turn. </w:t>
+      </w:r>
+    </w:p>
+    <w:p>
+      <w:pPr>
+        <w:pStyle w:val="BodyText"/>
+        <w:ind w:left="0" w:firstLine="360"/>
+        <w:rPr>
+          <w:rFonts w:ascii="Times New Roman" w:hAnsi="Times New Roman"/>
+          <w:noProof/>
+          <w:color w:val="000000" w:themeColor="text1"/>
+          <w:lang w:eastAsia="ja-JP"/>
+        </w:rPr>
+      </w:pPr>
+      <w:r>
+        <w:rPr>
+          <w:rFonts w:ascii="Times New Roman" w:hAnsi="Times New Roman"/>
+          <w:noProof/>
+          <w:color w:val="000000" w:themeColor="text1"/>
+          <w:lang w:eastAsia="ja-JP"/>
+        </w:rPr>
+        <w:t xml:space="preserve">However if the robot is told to traverse three units and then turn, the robot will </w:t>
+      </w:r>
+      <w:r>
+        <w:rPr>
+          <w:rFonts w:ascii="Times New Roman" w:hAnsi="Times New Roman"/>
+          <w:b/>
+          <w:noProof/>
+          <w:color w:val="000000" w:themeColor="text1"/>
+          <w:u w:val="single"/>
+          <w:lang w:eastAsia="ja-JP"/>
+        </w:rPr>
+        <w:t>not be fooled</w:t>
+      </w:r>
+      <w:r>
+        <w:rPr>
+          <w:rFonts w:ascii="Times New Roman" w:hAnsi="Times New Roman"/>
+          <w:noProof/>
+          <w:color w:val="000000" w:themeColor="text1"/>
+          <w:lang w:eastAsia="ja-JP"/>
+        </w:rPr>
+        <w:t xml:space="preserve"> by the first possible turn after the second unit and will proceed to investigate if it turns possible after it's directed third unit. This gives the robot a better intuition with respect to the cost and benefits of following a map versus the road similar to an actual human behavior, thus allowing for a more natural method of specifying how to proceed to a goal.</w:t>
       </w:r>
     </w:p>
     <w:p>
@@ -2834,25 +3083,139 @@
     <w:p>
       <w:pPr>
         <w:pStyle w:val="BodyText"/>
-        <w:numPr>
-          <w:ilvl w:val="1"/>
-          <w:numId w:val="19"/>
-        </w:numPr>
-        <w:rPr>
-          <w:rFonts w:ascii="Times New Roman" w:hAnsi="Times New Roman"/>
-          <w:noProof/>
-          <w:color w:val="FF0000"/>
-          <w:lang w:eastAsia="ja-JP"/>
-        </w:rPr>
-      </w:pPr>
-      <w:r>
-        <w:rPr>
-          <w:rFonts w:ascii="Times New Roman" w:hAnsi="Times New Roman"/>
-          <w:noProof/>
-          <w:color w:val="FF0000"/>
-          <w:lang w:eastAsia="ja-JP"/>
-        </w:rPr>
-        <w:t>In order to account for idolatry error in the difficulty of making perfect turns in straight lines are robot used are previously developed wall following code between turning junctions. However this requires some small modifications. Left unmodified our wall following code would persuade the robot to follow walls around corners, essentially skipping important decision gateways helping the robot guide it to its ultimate path. We then tighten the thresholds as well as disabled the front IR's contribution to wall following as well as fine-tuned the PID control parameters for the newer dt and iteration times.</w:t>
+        <w:ind w:left="0" w:firstLine="360"/>
+        <w:rPr>
+          <w:rFonts w:ascii="Times New Roman" w:hAnsi="Times New Roman"/>
+          <w:noProof/>
+          <w:color w:val="000000" w:themeColor="text1"/>
+          <w:lang w:eastAsia="ja-JP"/>
+        </w:rPr>
+      </w:pPr>
+      <w:r>
+        <w:rPr>
+          <w:rFonts w:ascii="Times New Roman" w:hAnsi="Times New Roman"/>
+          <w:noProof/>
+          <w:color w:val="000000" w:themeColor="text1"/>
+          <w:lang w:eastAsia="ja-JP"/>
+        </w:rPr>
+        <w:t xml:space="preserve">In order to account for </w:t>
+      </w:r>
+      <w:r>
+        <w:rPr>
+          <w:rFonts w:ascii="Times New Roman" w:hAnsi="Times New Roman"/>
+          <w:noProof/>
+          <w:color w:val="000000" w:themeColor="text1"/>
+          <w:lang w:eastAsia="ja-JP"/>
+        </w:rPr>
+        <w:t>odometry</w:t>
+      </w:r>
+      <w:r>
+        <w:rPr>
+          <w:rFonts w:ascii="Times New Roman" w:hAnsi="Times New Roman"/>
+          <w:noProof/>
+          <w:color w:val="000000" w:themeColor="text1"/>
+          <w:lang w:eastAsia="ja-JP"/>
+        </w:rPr>
+        <w:t xml:space="preserve"> error</w:t>
+      </w:r>
+      <w:r>
+        <w:rPr>
+          <w:rFonts w:ascii="Times New Roman" w:hAnsi="Times New Roman"/>
+          <w:noProof/>
+          <w:color w:val="000000" w:themeColor="text1"/>
+          <w:lang w:eastAsia="ja-JP"/>
+        </w:rPr>
+        <w:t xml:space="preserve">, we used our previous wall following code to adjust the </w:t>
+      </w:r>
+      <w:r>
+        <w:rPr>
+          <w:rFonts w:ascii="Times New Roman" w:hAnsi="Times New Roman"/>
+          <w:noProof/>
+          <w:color w:val="000000" w:themeColor="text1"/>
+          <w:lang w:eastAsia="ja-JP"/>
+        </w:rPr>
+        <w:t>position of the robot as it traverses between walls</w:t>
+      </w:r>
+      <w:r>
+        <w:rPr>
+          <w:rFonts w:ascii="Times New Roman" w:hAnsi="Times New Roman"/>
+          <w:noProof/>
+          <w:color w:val="000000" w:themeColor="text1"/>
+          <w:lang w:eastAsia="ja-JP"/>
+        </w:rPr>
+        <w:t>. However this requires some small modifications. Left unmodified</w:t>
+      </w:r>
+      <w:r>
+        <w:rPr>
+          <w:rFonts w:ascii="Times New Roman" w:hAnsi="Times New Roman"/>
+          <w:noProof/>
+          <w:color w:val="000000" w:themeColor="text1"/>
+          <w:lang w:eastAsia="ja-JP"/>
+        </w:rPr>
+        <w:t>,</w:t>
+      </w:r>
+      <w:r>
+        <w:rPr>
+          <w:rFonts w:ascii="Times New Roman" w:hAnsi="Times New Roman"/>
+          <w:noProof/>
+          <w:color w:val="000000" w:themeColor="text1"/>
+          <w:lang w:eastAsia="ja-JP"/>
+        </w:rPr>
+        <w:t xml:space="preserve"> our wall following code would persuade the robot to follow walls around corners, essentially skipping important decision gateways</w:t>
+      </w:r>
+      <w:r>
+        <w:rPr>
+          <w:rFonts w:ascii="Times New Roman" w:hAnsi="Times New Roman"/>
+          <w:noProof/>
+          <w:color w:val="000000" w:themeColor="text1"/>
+          <w:lang w:eastAsia="ja-JP"/>
+        </w:rPr>
+        <w:t xml:space="preserve"> but</w:t>
+      </w:r>
+      <w:r>
+        <w:rPr>
+          <w:rFonts w:ascii="Times New Roman" w:hAnsi="Times New Roman"/>
+          <w:noProof/>
+          <w:color w:val="000000" w:themeColor="text1"/>
+          <w:lang w:eastAsia="ja-JP"/>
+        </w:rPr>
+        <w:t xml:space="preserve"> helping the robot guide it to its ultimate path. We then tighten the thresholds as well as disabled the front IR's contribution to wall following </w:t>
+      </w:r>
+      <w:r>
+        <w:rPr>
+          <w:rFonts w:ascii="Times New Roman" w:hAnsi="Times New Roman"/>
+          <w:noProof/>
+          <w:color w:val="000000" w:themeColor="text1"/>
+          <w:lang w:eastAsia="ja-JP"/>
+        </w:rPr>
+        <w:t>and fine-tune</w:t>
+      </w:r>
+      <w:r>
+        <w:rPr>
+          <w:rFonts w:ascii="Times New Roman" w:hAnsi="Times New Roman"/>
+          <w:noProof/>
+          <w:color w:val="000000" w:themeColor="text1"/>
+          <w:lang w:eastAsia="ja-JP"/>
+        </w:rPr>
+        <w:t xml:space="preserve"> the PID control parameters for the newer </w:t>
+      </w:r>
+      <w:r>
+        <w:rPr>
+          <w:rFonts w:ascii="Times New Roman" w:hAnsi="Times New Roman"/>
+          <w:noProof/>
+          <w:color w:val="000000" w:themeColor="text1"/>
+          <w:lang w:eastAsia="ja-JP"/>
+        </w:rPr>
+        <w:t>sampling rates</w:t>
+      </w:r>
+      <w:r>
+        <w:rPr>
+          <w:rFonts w:ascii="Times New Roman" w:hAnsi="Times New Roman"/>
+          <w:noProof/>
+          <w:color w:val="000000" w:themeColor="text1"/>
+          <w:lang w:eastAsia="ja-JP"/>
+        </w:rPr>
+        <w:t xml:space="preserve"> and iteration times.</w:t>
       </w:r>
     </w:p>
     <w:p>
@@ -2882,34 +3245,86 @@
     <w:p>
       <w:pPr>
         <w:pStyle w:val="BodyText"/>
-        <w:numPr>
-          <w:ilvl w:val="1"/>
-          <w:numId w:val="19"/>
-        </w:numPr>
-        <w:rPr>
-          <w:rFonts w:ascii="Times New Roman" w:hAnsi="Times New Roman"/>
-          <w:noProof/>
-          <w:color w:val="FF0000"/>
-          <w:lang w:eastAsia="ja-JP"/>
-        </w:rPr>
-      </w:pPr>
-      <w:r>
-        <w:rPr>
-          <w:rFonts w:ascii="Times New Roman" w:hAnsi="Times New Roman"/>
-          <w:noProof/>
-          <w:color w:val="FF0000"/>
-          <w:lang w:eastAsia="ja-JP"/>
-        </w:rPr>
-        <w:t>We currently use our developed art function which allows the robot to use its differential drive behavior to traverse any arc length of any radius, with all dimensions specified in centimeters. During testing and development we simply left</w:t>
-      </w:r>
-      <w:r>
-        <w:rPr>
-          <w:rFonts w:ascii="Times New Roman" w:hAnsi="Times New Roman"/>
-          <w:noProof/>
-          <w:color w:val="FF0000"/>
-          <w:lang w:eastAsia="ja-JP"/>
-        </w:rPr>
-        <w:t xml:space="preserve"> our arc function to traverse a speed of 10 cm/s, but is certainly capable of reaching higher speeds while safely maneuvering the course.</w:t>
+        <w:ind w:left="0" w:firstLine="360"/>
+        <w:rPr>
+          <w:rFonts w:ascii="Times New Roman" w:hAnsi="Times New Roman"/>
+          <w:noProof/>
+          <w:color w:val="000000" w:themeColor="text1"/>
+          <w:lang w:eastAsia="ja-JP"/>
+        </w:rPr>
+      </w:pPr>
+      <w:r>
+        <w:rPr>
+          <w:rFonts w:ascii="Times New Roman" w:hAnsi="Times New Roman"/>
+          <w:noProof/>
+          <w:color w:val="000000" w:themeColor="text1"/>
+          <w:lang w:eastAsia="ja-JP"/>
+        </w:rPr>
+        <w:t>We</w:t>
+      </w:r>
+      <w:r>
+        <w:rPr>
+          <w:rFonts w:ascii="Times New Roman" w:hAnsi="Times New Roman"/>
+          <w:noProof/>
+          <w:color w:val="000000" w:themeColor="text1"/>
+          <w:lang w:eastAsia="ja-JP"/>
+        </w:rPr>
+        <w:t xml:space="preserve"> currently use our developed </w:t>
+      </w:r>
+      <w:r>
+        <w:rPr>
+          <w:rFonts w:ascii="Times New Roman" w:hAnsi="Times New Roman"/>
+          <w:i/>
+          <w:noProof/>
+          <w:color w:val="000000" w:themeColor="text1"/>
+          <w:lang w:eastAsia="ja-JP"/>
+        </w:rPr>
+        <w:t>arc</w:t>
+      </w:r>
+      <w:r>
+        <w:rPr>
+          <w:rFonts w:ascii="Times New Roman" w:hAnsi="Times New Roman"/>
+          <w:noProof/>
+          <w:color w:val="000000" w:themeColor="text1"/>
+          <w:lang w:eastAsia="ja-JP"/>
+        </w:rPr>
+        <w:t xml:space="preserve"> function which allows the robot to use its differential drive behavior to traverse any arc length of any radius, with all dimensions specified in centimeters. During testing and development</w:t>
+      </w:r>
+      <w:r>
+        <w:rPr>
+          <w:rFonts w:ascii="Times New Roman" w:hAnsi="Times New Roman"/>
+          <w:noProof/>
+          <w:color w:val="000000" w:themeColor="text1"/>
+          <w:lang w:eastAsia="ja-JP"/>
+        </w:rPr>
+        <w:t>,</w:t>
+      </w:r>
+      <w:r>
+        <w:rPr>
+          <w:rFonts w:ascii="Times New Roman" w:hAnsi="Times New Roman"/>
+          <w:noProof/>
+          <w:color w:val="000000" w:themeColor="text1"/>
+          <w:lang w:eastAsia="ja-JP"/>
+        </w:rPr>
+        <w:t xml:space="preserve"> we simply left</w:t>
+      </w:r>
+      <w:r>
+        <w:rPr>
+          <w:rFonts w:ascii="Times New Roman" w:hAnsi="Times New Roman"/>
+          <w:noProof/>
+          <w:color w:val="000000" w:themeColor="text1"/>
+          <w:lang w:eastAsia="ja-JP"/>
+        </w:rPr>
+        <w:t xml:space="preserve"> our arc function</w:t>
+      </w:r>
+      <w:r>
+        <w:rPr>
+          <w:rFonts w:ascii="Times New Roman" w:hAnsi="Times New Roman"/>
+          <w:noProof/>
+          <w:color w:val="000000" w:themeColor="text1"/>
+          <w:lang w:eastAsia="ja-JP"/>
+        </w:rPr>
+        <w:t xml:space="preserve"> traverse a speed of 10 cm/s but is certainly capable of reaching higher speeds while safely maneuvering the course.</w:t>
       </w:r>
     </w:p>
     <w:p>
@@ -2933,7 +3348,25 @@
           <w:color w:val="FF0000"/>
           <w:lang w:eastAsia="ja-JP"/>
         </w:rPr>
-        <w:t xml:space="preserve">What type fo algortihm did you use to </w:t>
+        <w:t xml:space="preserve">What type </w:t>
+      </w:r>
+      <w:r>
+        <w:rPr>
+          <w:rFonts w:ascii="Times New Roman" w:hAnsi="Times New Roman"/>
+          <w:noProof/>
+          <w:color w:val="FF0000"/>
+          <w:lang w:eastAsia="ja-JP"/>
+        </w:rPr>
+        <w:t>of</w:t>
+      </w:r>
+      <w:r>
+        <w:rPr>
+          <w:rFonts w:ascii="Times New Roman" w:hAnsi="Times New Roman"/>
+          <w:noProof/>
+          <w:color w:val="FF0000"/>
+          <w:lang w:eastAsia="ja-JP"/>
+        </w:rPr>
+        <w:t xml:space="preserve"> algortihm did you use to </w:t>
       </w:r>
       <w:r>
         <w:rPr>
@@ -2948,25 +3381,157 @@
     <w:p>
       <w:pPr>
         <w:pStyle w:val="BodyText"/>
-        <w:numPr>
-          <w:ilvl w:val="1"/>
-          <w:numId w:val="19"/>
-        </w:numPr>
-        <w:rPr>
-          <w:rFonts w:ascii="Times New Roman" w:hAnsi="Times New Roman"/>
-          <w:noProof/>
-          <w:color w:val="FF0000"/>
-          <w:lang w:eastAsia="ja-JP"/>
-        </w:rPr>
-      </w:pPr>
-      <w:r>
-        <w:rPr>
-          <w:rFonts w:ascii="Times New Roman" w:hAnsi="Times New Roman"/>
-          <w:noProof/>
-          <w:color w:val="FF0000"/>
-          <w:lang w:eastAsia="ja-JP"/>
-        </w:rPr>
-        <w:t>How robot follows the behavior of an opportunistic human, in the respect that is orderly and methodical and following the user specification, but will however correct itself or a shortcut should the opportunity present itself. In this way the robot will try its best to stay the course but will diverge from the original path in order to achieve its destination.</w:t>
+        <w:ind w:left="0" w:firstLine="360"/>
+        <w:rPr>
+          <w:rFonts w:ascii="Times New Roman" w:hAnsi="Times New Roman"/>
+          <w:noProof/>
+          <w:color w:val="000000" w:themeColor="text1"/>
+          <w:lang w:eastAsia="ja-JP"/>
+        </w:rPr>
+      </w:pPr>
+      <w:r>
+        <w:rPr>
+          <w:rFonts w:ascii="Times New Roman" w:hAnsi="Times New Roman"/>
+          <w:noProof/>
+          <w:color w:val="000000" w:themeColor="text1"/>
+          <w:lang w:eastAsia="ja-JP"/>
+        </w:rPr>
+        <w:t xml:space="preserve">We coded the </w:t>
+      </w:r>
+      <w:r>
+        <w:rPr>
+          <w:rFonts w:ascii="Times New Roman" w:hAnsi="Times New Roman"/>
+          <w:noProof/>
+          <w:color w:val="000000" w:themeColor="text1"/>
+          <w:lang w:eastAsia="ja-JP"/>
+        </w:rPr>
+        <w:t>robot</w:t>
+      </w:r>
+      <w:r>
+        <w:rPr>
+          <w:rFonts w:ascii="Times New Roman" w:hAnsi="Times New Roman"/>
+          <w:noProof/>
+          <w:color w:val="000000" w:themeColor="text1"/>
+          <w:lang w:eastAsia="ja-JP"/>
+        </w:rPr>
+        <w:t xml:space="preserve"> to emmulate</w:t>
+      </w:r>
+      <w:r>
+        <w:rPr>
+          <w:rFonts w:ascii="Times New Roman" w:hAnsi="Times New Roman"/>
+          <w:noProof/>
+          <w:color w:val="000000" w:themeColor="text1"/>
+          <w:lang w:eastAsia="ja-JP"/>
+        </w:rPr>
+        <w:t xml:space="preserve"> the behavior of an opportunistic human, in </w:t>
+      </w:r>
+      <w:r>
+        <w:rPr>
+          <w:rFonts w:ascii="Times New Roman" w:hAnsi="Times New Roman"/>
+          <w:noProof/>
+          <w:color w:val="000000" w:themeColor="text1"/>
+          <w:lang w:eastAsia="ja-JP"/>
+        </w:rPr>
+        <w:t xml:space="preserve">the respect that is orderly, </w:t>
+      </w:r>
+      <w:r>
+        <w:rPr>
+          <w:rFonts w:ascii="Times New Roman" w:hAnsi="Times New Roman"/>
+          <w:noProof/>
+          <w:color w:val="000000" w:themeColor="text1"/>
+          <w:lang w:eastAsia="ja-JP"/>
+        </w:rPr>
+        <w:t>methodical</w:t>
+      </w:r>
+      <w:r>
+        <w:rPr>
+          <w:rFonts w:ascii="Times New Roman" w:hAnsi="Times New Roman"/>
+          <w:noProof/>
+          <w:color w:val="000000" w:themeColor="text1"/>
+          <w:lang w:eastAsia="ja-JP"/>
+        </w:rPr>
+        <w:t>,</w:t>
+      </w:r>
+      <w:r>
+        <w:rPr>
+          <w:rFonts w:ascii="Times New Roman" w:hAnsi="Times New Roman"/>
+          <w:noProof/>
+          <w:color w:val="000000" w:themeColor="text1"/>
+          <w:lang w:eastAsia="ja-JP"/>
+        </w:rPr>
+        <w:t xml:space="preserve"> and following the user </w:t>
+      </w:r>
+      <w:r>
+        <w:rPr>
+          <w:rFonts w:ascii="Times New Roman" w:hAnsi="Times New Roman"/>
+          <w:noProof/>
+          <w:color w:val="000000" w:themeColor="text1"/>
+          <w:lang w:eastAsia="ja-JP"/>
+        </w:rPr>
+        <w:t xml:space="preserve">input </w:t>
+      </w:r>
+      <w:r>
+        <w:rPr>
+          <w:rFonts w:ascii="Times New Roman" w:hAnsi="Times New Roman"/>
+          <w:noProof/>
+          <w:color w:val="000000" w:themeColor="text1"/>
+          <w:lang w:eastAsia="ja-JP"/>
+        </w:rPr>
+        <w:t>specification</w:t>
+      </w:r>
+      <w:r>
+        <w:rPr>
+          <w:rFonts w:ascii="Times New Roman" w:hAnsi="Times New Roman"/>
+          <w:noProof/>
+          <w:color w:val="000000" w:themeColor="text1"/>
+          <w:lang w:eastAsia="ja-JP"/>
+        </w:rPr>
+        <w:t>s</w:t>
+      </w:r>
+      <w:r>
+        <w:rPr>
+          <w:rFonts w:ascii="Times New Roman" w:hAnsi="Times New Roman"/>
+          <w:noProof/>
+          <w:color w:val="000000" w:themeColor="text1"/>
+          <w:lang w:eastAsia="ja-JP"/>
+        </w:rPr>
+        <w:t xml:space="preserve">, but will correct itself or a </w:t>
+      </w:r>
+      <w:r>
+        <w:rPr>
+          <w:rFonts w:ascii="Times New Roman" w:hAnsi="Times New Roman"/>
+          <w:noProof/>
+          <w:color w:val="000000" w:themeColor="text1"/>
+          <w:lang w:eastAsia="ja-JP"/>
+        </w:rPr>
+        <w:t xml:space="preserve">take </w:t>
+      </w:r>
+      <w:r>
+        <w:rPr>
+          <w:rFonts w:ascii="Times New Roman" w:hAnsi="Times New Roman"/>
+          <w:noProof/>
+          <w:color w:val="000000" w:themeColor="text1"/>
+          <w:lang w:eastAsia="ja-JP"/>
+        </w:rPr>
+        <w:t>shortcut</w:t>
+      </w:r>
+      <w:r>
+        <w:rPr>
+          <w:rFonts w:ascii="Times New Roman" w:hAnsi="Times New Roman"/>
+          <w:noProof/>
+          <w:color w:val="000000" w:themeColor="text1"/>
+          <w:lang w:eastAsia="ja-JP"/>
+        </w:rPr>
+        <w:t>s</w:t>
+      </w:r>
+      <w:r>
+        <w:rPr>
+          <w:rFonts w:ascii="Times New Roman" w:hAnsi="Times New Roman"/>
+          <w:noProof/>
+          <w:color w:val="000000" w:themeColor="text1"/>
+          <w:lang w:eastAsia="ja-JP"/>
+        </w:rPr>
+        <w:t xml:space="preserve"> should the opportunity present itself. In this way the robot will try its best to stay the course but will diverge from the original path in order to achieve its destination.</w:t>
       </w:r>
     </w:p>
     <w:p>
@@ -2996,33 +3561,102 @@
     <w:p>
       <w:pPr>
         <w:pStyle w:val="BodyText"/>
-        <w:numPr>
-          <w:ilvl w:val="1"/>
-          <w:numId w:val="19"/>
-        </w:numPr>
-        <w:rPr>
-          <w:rFonts w:ascii="Times New Roman" w:hAnsi="Times New Roman"/>
-          <w:noProof/>
-          <w:color w:val="FF0000"/>
-          <w:lang w:eastAsia="ja-JP"/>
-        </w:rPr>
-      </w:pPr>
-      <w:r>
-        <w:rPr>
-          <w:rFonts w:ascii="Times New Roman" w:hAnsi="Times New Roman"/>
-          <w:noProof/>
-          <w:color w:val="FF0000"/>
-          <w:lang w:eastAsia="ja-JP"/>
-        </w:rPr>
-        <w:t xml:space="preserve">During startup time, the robot is specified in starting and in locations with respect to the index of those specified cells. This is done with two switches to reading create the binary placeholders or significant bits that make up the numerical index. For example specifying the origin or an index of zero can simply be done by pressing the zero holder button four consecutive times, whereas specifying the cell across the map in the diagonal corner, </w:t>
-      </w:r>
-      <w:bookmarkStart w:id="0" w:name="KVWin_undoend"/>
-      <w:bookmarkEnd w:id="0"/>
-      <w:r>
-        <w:rPr>
-          <w:rFonts w:ascii="Times New Roman" w:hAnsi="Times New Roman"/>
-          <w:noProof/>
-          <w:color w:val="FF0000"/>
+        <w:ind w:left="0" w:firstLine="360"/>
+        <w:rPr>
+          <w:rFonts w:ascii="Times New Roman" w:hAnsi="Times New Roman"/>
+          <w:noProof/>
+          <w:color w:val="000000" w:themeColor="text1"/>
+          <w:lang w:eastAsia="ja-JP"/>
+        </w:rPr>
+      </w:pPr>
+      <w:r>
+        <w:rPr>
+          <w:rFonts w:ascii="Times New Roman" w:hAnsi="Times New Roman"/>
+          <w:noProof/>
+          <w:color w:val="000000" w:themeColor="text1"/>
+          <w:lang w:eastAsia="ja-JP"/>
+        </w:rPr>
+        <w:t>During startup time,</w:t>
+      </w:r>
+      <w:r>
+        <w:rPr>
+          <w:rFonts w:ascii="Times New Roman" w:hAnsi="Times New Roman"/>
+          <w:noProof/>
+          <w:color w:val="000000" w:themeColor="text1"/>
+          <w:lang w:eastAsia="ja-JP"/>
+        </w:rPr>
+        <w:t xml:space="preserve"> the user specifies the starting cell (4-bit input) and the starting orientation (2-bit input)</w:t>
+      </w:r>
+      <w:r>
+        <w:rPr>
+          <w:rFonts w:ascii="Times New Roman" w:hAnsi="Times New Roman"/>
+          <w:noProof/>
+          <w:color w:val="000000" w:themeColor="text1"/>
+          <w:lang w:eastAsia="ja-JP"/>
+        </w:rPr>
+        <w:t>. This is done with two switches to reading create the binary placeholders or significant bits that make up the numerical index. For example</w:t>
+      </w:r>
+      <w:r>
+        <w:rPr>
+          <w:rFonts w:ascii="Times New Roman" w:hAnsi="Times New Roman"/>
+          <w:noProof/>
+          <w:color w:val="000000" w:themeColor="text1"/>
+          <w:lang w:eastAsia="ja-JP"/>
+        </w:rPr>
+        <w:t>,</w:t>
+      </w:r>
+      <w:r>
+        <w:rPr>
+          <w:rFonts w:ascii="Times New Roman" w:hAnsi="Times New Roman"/>
+          <w:noProof/>
+          <w:color w:val="000000" w:themeColor="text1"/>
+          <w:lang w:eastAsia="ja-JP"/>
+        </w:rPr>
+        <w:t xml:space="preserve"> specifying the origin</w:t>
+      </w:r>
+      <w:r>
+        <w:rPr>
+          <w:rFonts w:ascii="Times New Roman" w:hAnsi="Times New Roman"/>
+          <w:noProof/>
+          <w:color w:val="000000" w:themeColor="text1"/>
+          <w:lang w:eastAsia="ja-JP"/>
+        </w:rPr>
+        <w:t>,</w:t>
+      </w:r>
+      <w:r>
+        <w:rPr>
+          <w:rFonts w:ascii="Times New Roman" w:hAnsi="Times New Roman"/>
+          <w:noProof/>
+          <w:color w:val="000000" w:themeColor="text1"/>
+          <w:lang w:eastAsia="ja-JP"/>
+        </w:rPr>
+        <w:t xml:space="preserve"> or an index of zero</w:t>
+      </w:r>
+      <w:r>
+        <w:rPr>
+          <w:rFonts w:ascii="Times New Roman" w:hAnsi="Times New Roman"/>
+          <w:noProof/>
+          <w:color w:val="000000" w:themeColor="text1"/>
+          <w:lang w:eastAsia="ja-JP"/>
+        </w:rPr>
+        <w:t>,</w:t>
+      </w:r>
+      <w:r>
+        <w:rPr>
+          <w:rFonts w:ascii="Times New Roman" w:hAnsi="Times New Roman"/>
+          <w:noProof/>
+          <w:color w:val="000000" w:themeColor="text1"/>
+          <w:lang w:eastAsia="ja-JP"/>
+        </w:rPr>
+        <w:t xml:space="preserve"> can be done by pressing the zero holder button four consecutive times, whereas specifying the cell across the map in the diagonal corner, </w:t>
+      </w:r>
+      <w:bookmarkStart w:id="1" w:name="KVWin_undoend"/>
+      <w:bookmarkEnd w:id="1"/>
+      <w:r>
+        <w:rPr>
+          <w:rFonts w:ascii="Times New Roman" w:hAnsi="Times New Roman"/>
+          <w:noProof/>
+          <w:color w:val="000000" w:themeColor="text1"/>
           <w:lang w:eastAsia="ja-JP"/>
         </w:rPr>
         <w:t>index 15, can be done by pressing one four consecutive times, the first press being the most significant bit. Our robot is also capable of starting in any orientation, not simply just the North orientation of the map. This is due to our advance Gateway calculator that preemptively recalculates</w:t>
@@ -3031,7 +3665,7 @@
         <w:rPr>
           <w:rFonts w:ascii="Times New Roman" w:hAnsi="Times New Roman"/>
           <w:noProof/>
-          <w:color w:val="FF0000"/>
+          <w:color w:val="000000" w:themeColor="text1"/>
           <w:lang w:eastAsia="ja-JP"/>
         </w:rPr>
         <w:t xml:space="preserve"> (specifically</w:t>
@@ -3040,7 +3674,7 @@
         <w:rPr>
           <w:rFonts w:ascii="Times New Roman" w:hAnsi="Times New Roman"/>
           <w:noProof/>
-          <w:color w:val="FF0000"/>
+          <w:color w:val="000000" w:themeColor="text1"/>
           <w:lang w:eastAsia="ja-JP"/>
         </w:rPr>
         <w:t xml:space="preserve"> the cell orientations that encode the wall structures</w:t>
@@ -3049,7 +3683,7 @@
         <w:rPr>
           <w:rFonts w:ascii="Times New Roman" w:hAnsi="Times New Roman"/>
           <w:noProof/>
-          <w:color w:val="FF0000"/>
+          <w:color w:val="000000" w:themeColor="text1"/>
           <w:lang w:eastAsia="ja-JP"/>
         </w:rPr>
         <w:t xml:space="preserve">) </w:t>
@@ -3058,10 +3692,19 @@
         <w:rPr>
           <w:rFonts w:ascii="Times New Roman" w:hAnsi="Times New Roman"/>
           <w:noProof/>
-          <w:color w:val="FF0000"/>
-          <w:lang w:eastAsia="ja-JP"/>
-        </w:rPr>
-        <w:t>what it should observe while traversing its path.</w:t>
+          <w:color w:val="000000" w:themeColor="text1"/>
+          <w:lang w:eastAsia="ja-JP"/>
+        </w:rPr>
+        <w:t xml:space="preserve">the expected cell orientation </w:t>
+      </w:r>
+      <w:r>
+        <w:rPr>
+          <w:rFonts w:ascii="Times New Roman" w:hAnsi="Times New Roman"/>
+          <w:noProof/>
+          <w:color w:val="000000" w:themeColor="text1"/>
+          <w:lang w:eastAsia="ja-JP"/>
+        </w:rPr>
+        <w:t>while traversing its path.</w:t>
       </w:r>
     </w:p>
     <w:p>
@@ -3091,25 +3734,230 @@
     <w:p>
       <w:pPr>
         <w:pStyle w:val="BodyText"/>
-        <w:numPr>
-          <w:ilvl w:val="1"/>
-          <w:numId w:val="19"/>
-        </w:numPr>
-        <w:rPr>
-          <w:rFonts w:ascii="Times New Roman" w:hAnsi="Times New Roman"/>
-          <w:noProof/>
-          <w:color w:val="FF0000"/>
-          <w:lang w:eastAsia="ja-JP"/>
-        </w:rPr>
-      </w:pPr>
-      <w:r>
-        <w:rPr>
-          <w:rFonts w:ascii="Times New Roman" w:hAnsi="Times New Roman"/>
-          <w:noProof/>
-          <w:color w:val="FF0000"/>
-          <w:lang w:eastAsia="ja-JP"/>
-        </w:rPr>
-        <w:t>If additional time was allotted, future improvements would include implementing our arc functions to radiully navigate through corners instead of bisecting the junction in commencing a 90° point turn. This would allow for smoother transitions between always in maintaining a center position between the walls. Another suggestion would be to not implement occupancy cell numerics, as this method of wavefront is severely crippled by gravity wells. This would include with the robot with traverse through a corridor that is in fact close to the goal, however any further progress to the goal would involve backtracking or proceeding away from the goal. This fact severely cripples a traditional wavefront algorithm and is what we sought to avoid within our project by using elements of predesignated supervised guidance and adaptive obstacle in past planning behavior.</w:t>
+        <w:ind w:left="0" w:firstLine="360"/>
+        <w:rPr>
+          <w:rFonts w:ascii="Times New Roman" w:hAnsi="Times New Roman"/>
+          <w:noProof/>
+          <w:color w:val="000000" w:themeColor="text1"/>
+          <w:lang w:eastAsia="ja-JP"/>
+        </w:rPr>
+      </w:pPr>
+      <w:r>
+        <w:rPr>
+          <w:rFonts w:ascii="Times New Roman" w:hAnsi="Times New Roman"/>
+          <w:noProof/>
+          <w:color w:val="000000" w:themeColor="text1"/>
+          <w:lang w:eastAsia="ja-JP"/>
+        </w:rPr>
+        <w:t xml:space="preserve">If additional time was allotted, future improvements would include implementing our arc functions to </w:t>
+      </w:r>
+      <w:r>
+        <w:rPr>
+          <w:rFonts w:ascii="Times New Roman" w:hAnsi="Times New Roman"/>
+          <w:noProof/>
+          <w:color w:val="000000" w:themeColor="text1"/>
+          <w:lang w:eastAsia="ja-JP"/>
+        </w:rPr>
+        <w:t>gracefully and in a radial manner</w:t>
+      </w:r>
+      <w:r>
+        <w:rPr>
+          <w:rFonts w:ascii="Times New Roman" w:hAnsi="Times New Roman"/>
+          <w:noProof/>
+          <w:color w:val="000000" w:themeColor="text1"/>
+          <w:lang w:eastAsia="ja-JP"/>
+        </w:rPr>
+        <w:t xml:space="preserve"> navigate through corners. This would allow for smoother transitions </w:t>
+      </w:r>
+      <w:r>
+        <w:rPr>
+          <w:rFonts w:ascii="Times New Roman" w:hAnsi="Times New Roman"/>
+          <w:noProof/>
+          <w:color w:val="000000" w:themeColor="text1"/>
+          <w:lang w:eastAsia="ja-JP"/>
+        </w:rPr>
+        <w:t xml:space="preserve">in </w:t>
+      </w:r>
+      <w:r>
+        <w:rPr>
+          <w:rFonts w:ascii="Times New Roman" w:hAnsi="Times New Roman"/>
+          <w:noProof/>
+          <w:color w:val="000000" w:themeColor="text1"/>
+          <w:lang w:eastAsia="ja-JP"/>
+        </w:rPr>
+        <w:t xml:space="preserve">between </w:t>
+      </w:r>
+      <w:r>
+        <w:rPr>
+          <w:rFonts w:ascii="Times New Roman" w:hAnsi="Times New Roman"/>
+          <w:noProof/>
+          <w:color w:val="000000" w:themeColor="text1"/>
+          <w:lang w:eastAsia="ja-JP"/>
+        </w:rPr>
+        <w:t>but always</w:t>
+      </w:r>
+      <w:r>
+        <w:rPr>
+          <w:rFonts w:ascii="Times New Roman" w:hAnsi="Times New Roman"/>
+          <w:noProof/>
+          <w:color w:val="000000" w:themeColor="text1"/>
+          <w:lang w:eastAsia="ja-JP"/>
+        </w:rPr>
+        <w:t xml:space="preserve"> maintaining a center position between the walls. Another suggestion would be to </w:t>
+      </w:r>
+      <w:r>
+        <w:rPr>
+          <w:rFonts w:ascii="Times New Roman" w:hAnsi="Times New Roman"/>
+          <w:b/>
+          <w:noProof/>
+          <w:color w:val="000000" w:themeColor="text1"/>
+          <w:u w:val="single"/>
+          <w:lang w:eastAsia="ja-JP"/>
+        </w:rPr>
+        <w:t>not</w:t>
+      </w:r>
+      <w:r>
+        <w:rPr>
+          <w:rFonts w:ascii="Times New Roman" w:hAnsi="Times New Roman"/>
+          <w:noProof/>
+          <w:color w:val="000000" w:themeColor="text1"/>
+          <w:lang w:eastAsia="ja-JP"/>
+        </w:rPr>
+        <w:t xml:space="preserve"> implement occupancy cell numerics, as this method of wavefront is severely crippled by </w:t>
+      </w:r>
+      <w:r>
+        <w:rPr>
+          <w:rFonts w:ascii="Times New Roman" w:hAnsi="Times New Roman"/>
+          <w:noProof/>
+          <w:color w:val="000000" w:themeColor="text1"/>
+          <w:lang w:eastAsia="ja-JP"/>
+        </w:rPr>
+        <w:t>“</w:t>
+      </w:r>
+      <w:r>
+        <w:rPr>
+          <w:rFonts w:ascii="Times New Roman" w:hAnsi="Times New Roman"/>
+          <w:b/>
+          <w:noProof/>
+          <w:color w:val="000000" w:themeColor="text1"/>
+          <w:lang w:eastAsia="ja-JP"/>
+        </w:rPr>
+        <w:t>gravity wells</w:t>
+      </w:r>
+      <w:r>
+        <w:rPr>
+          <w:rFonts w:ascii="Times New Roman" w:hAnsi="Times New Roman"/>
+          <w:b/>
+          <w:noProof/>
+          <w:color w:val="000000" w:themeColor="text1"/>
+          <w:lang w:eastAsia="ja-JP"/>
+        </w:rPr>
+        <w:t>”</w:t>
+      </w:r>
+      <w:r>
+        <w:rPr>
+          <w:rFonts w:ascii="Times New Roman" w:hAnsi="Times New Roman"/>
+          <w:noProof/>
+          <w:color w:val="000000" w:themeColor="text1"/>
+          <w:lang w:eastAsia="ja-JP"/>
+        </w:rPr>
+        <w:t xml:space="preserve">. </w:t>
+      </w:r>
+      <w:r>
+        <w:rPr>
+          <w:rFonts w:ascii="Times New Roman" w:hAnsi="Times New Roman"/>
+          <w:noProof/>
+          <w:color w:val="000000" w:themeColor="text1"/>
+          <w:lang w:eastAsia="ja-JP"/>
+        </w:rPr>
+        <w:t>This includes traversing</w:t>
+      </w:r>
+      <w:r>
+        <w:rPr>
+          <w:rFonts w:ascii="Times New Roman" w:hAnsi="Times New Roman"/>
+          <w:noProof/>
+          <w:color w:val="000000" w:themeColor="text1"/>
+          <w:lang w:eastAsia="ja-JP"/>
+        </w:rPr>
+        <w:t xml:space="preserve"> through a corridor th</w:t>
+      </w:r>
+      <w:r>
+        <w:rPr>
+          <w:rFonts w:ascii="Times New Roman" w:hAnsi="Times New Roman"/>
+          <w:noProof/>
+          <w:color w:val="000000" w:themeColor="text1"/>
+          <w:lang w:eastAsia="ja-JP"/>
+        </w:rPr>
+        <w:t>at is in fact close to the goal but</w:t>
+      </w:r>
+      <w:r>
+        <w:rPr>
+          <w:rFonts w:ascii="Times New Roman" w:hAnsi="Times New Roman"/>
+          <w:noProof/>
+          <w:color w:val="000000" w:themeColor="text1"/>
+          <w:lang w:eastAsia="ja-JP"/>
+        </w:rPr>
+        <w:t xml:space="preserve"> any further progress to the goal would involve backtracking or proceeding away from the goal. This severely cripples a traditional wavefront algorithm and is what we sought to avoid within our project by using elements of </w:t>
+      </w:r>
+      <w:r>
+        <w:rPr>
+          <w:rFonts w:ascii="Times New Roman" w:hAnsi="Times New Roman"/>
+          <w:b/>
+          <w:noProof/>
+          <w:color w:val="000000" w:themeColor="text1"/>
+          <w:u w:val="single"/>
+          <w:lang w:eastAsia="ja-JP"/>
+        </w:rPr>
+        <w:t>predesignated</w:t>
+      </w:r>
+      <w:r>
+        <w:rPr>
+          <w:rFonts w:ascii="Times New Roman" w:hAnsi="Times New Roman"/>
+          <w:noProof/>
+          <w:color w:val="000000" w:themeColor="text1"/>
+          <w:lang w:eastAsia="ja-JP"/>
+        </w:rPr>
+        <w:t xml:space="preserve"> </w:t>
+      </w:r>
+      <w:r>
+        <w:rPr>
+          <w:rFonts w:ascii="Times New Roman" w:hAnsi="Times New Roman"/>
+          <w:b/>
+          <w:noProof/>
+          <w:color w:val="000000" w:themeColor="text1"/>
+          <w:u w:val="single"/>
+          <w:lang w:eastAsia="ja-JP"/>
+        </w:rPr>
+        <w:t>supervised guidance</w:t>
+      </w:r>
+      <w:r>
+        <w:rPr>
+          <w:rFonts w:ascii="Times New Roman" w:hAnsi="Times New Roman"/>
+          <w:noProof/>
+          <w:color w:val="000000" w:themeColor="text1"/>
+          <w:lang w:eastAsia="ja-JP"/>
+        </w:rPr>
+        <w:t xml:space="preserve"> and </w:t>
+      </w:r>
+      <w:r>
+        <w:rPr>
+          <w:rFonts w:ascii="Times New Roman" w:hAnsi="Times New Roman"/>
+          <w:b/>
+          <w:noProof/>
+          <w:color w:val="000000" w:themeColor="text1"/>
+          <w:u w:val="single"/>
+          <w:lang w:eastAsia="ja-JP"/>
+        </w:rPr>
+        <w:t>adaptive obstacle</w:t>
+      </w:r>
+      <w:r>
+        <w:rPr>
+          <w:rFonts w:ascii="Times New Roman" w:hAnsi="Times New Roman"/>
+          <w:noProof/>
+          <w:color w:val="000000" w:themeColor="text1"/>
+          <w:lang w:eastAsia="ja-JP"/>
+        </w:rPr>
+        <w:t xml:space="preserve"> in past planning behavior.</w:t>
       </w:r>
     </w:p>
     <w:p>
@@ -3151,10 +3999,58 @@
           <w:noProof/>
           <w:lang w:eastAsia="ja-JP"/>
         </w:rPr>
-        <w:t>In conclusion this lab allowed us to develop our own method from scratch using topological and metric methods for path navigation and locomotion in order to migrate the robot from an initial starting location to an eventual goal point. In turn we were able to use the best from both worlds to develop a robust and intelligent mission control and planning interface for our autonomous robot.</w:t>
-      </w:r>
-      <w:bookmarkStart w:id="1" w:name="_GoBack"/>
-      <w:bookmarkEnd w:id="1"/>
+        <w:t xml:space="preserve">In conclusion this lab allowed us to develop our own method using topological and metric </w:t>
+      </w:r>
+      <w:r>
+        <w:rPr>
+          <w:rFonts w:ascii="Times New Roman" w:hAnsi="Times New Roman"/>
+          <w:noProof/>
+          <w:lang w:eastAsia="ja-JP"/>
+        </w:rPr>
+        <w:t>path planning behaviors</w:t>
+      </w:r>
+      <w:r>
+        <w:rPr>
+          <w:rFonts w:ascii="Times New Roman" w:hAnsi="Times New Roman"/>
+          <w:noProof/>
+          <w:lang w:eastAsia="ja-JP"/>
+        </w:rPr>
+        <w:t xml:space="preserve"> for path navigation and locomotion to migrate the robot from an initial starting location to an eventual goal point. In turn</w:t>
+      </w:r>
+      <w:r>
+        <w:rPr>
+          <w:rFonts w:ascii="Times New Roman" w:hAnsi="Times New Roman"/>
+          <w:noProof/>
+          <w:lang w:eastAsia="ja-JP"/>
+        </w:rPr>
+        <w:t>,</w:t>
+      </w:r>
+      <w:r>
+        <w:rPr>
+          <w:rFonts w:ascii="Times New Roman" w:hAnsi="Times New Roman"/>
+          <w:noProof/>
+          <w:lang w:eastAsia="ja-JP"/>
+        </w:rPr>
+        <w:t xml:space="preserve"> we were able to use the best from both worlds to </w:t>
+      </w:r>
+      <w:r>
+        <w:rPr>
+          <w:rFonts w:ascii="Times New Roman" w:hAnsi="Times New Roman"/>
+          <w:b/>
+          <w:noProof/>
+          <w:u w:val="single"/>
+          <w:lang w:eastAsia="ja-JP"/>
+        </w:rPr>
+        <w:t>develop a robust and intelligent mission control and planning interface</w:t>
+      </w:r>
+      <w:r>
+        <w:rPr>
+          <w:rFonts w:ascii="Times New Roman" w:hAnsi="Times New Roman"/>
+          <w:noProof/>
+          <w:lang w:eastAsia="ja-JP"/>
+        </w:rPr>
+        <w:t xml:space="preserve"> for our autonomous robot.</w:t>
+      </w:r>
     </w:p>
     <w:p>
       <w:pPr>
@@ -3167,10 +4063,76 @@
         </w:rPr>
       </w:pPr>
     </w:p>
+    <w:p>
+      <w:pPr>
+        <w:pStyle w:val="BodyText"/>
+        <w:ind w:left="0"/>
+        <w:rPr>
+          <w:rFonts w:ascii="Times New Roman" w:hAnsi="Times New Roman"/>
+          <w:noProof/>
+          <w:lang w:eastAsia="ja-JP"/>
+        </w:rPr>
+      </w:pPr>
+      <w:r>
+        <w:rPr>
+          <w:rFonts w:ascii="Times New Roman" w:hAnsi="Times New Roman"/>
+          <w:noProof/>
+          <w:lang w:eastAsia="ja-JP"/>
+        </w:rPr>
+        <w:drawing>
+          <wp:inline distT="0" distB="0" distL="0" distR="0">
+            <wp:extent cx="6016625" cy="9909735"/>
+            <wp:effectExtent l="0" t="0" r="3175" b="0"/>
+            <wp:docPr id="1" name="Picture 1" descr="C:\Users\solorzaa\Dropbox\CSSE463\Image (5).tif"/>
+            <wp:cNvGraphicFramePr>
+              <a:graphicFrameLocks xmlns:a="http://schemas.openxmlformats.org/drawingml/2006/main" noChangeAspect="1"/>
+            </wp:cNvGraphicFramePr>
+            <a:graphic xmlns:a="http://schemas.openxmlformats.org/drawingml/2006/main">
+              <a:graphicData uri="http://schemas.openxmlformats.org/drawingml/2006/picture">
+                <pic:pic xmlns:pic="http://schemas.openxmlformats.org/drawingml/2006/picture">
+                  <pic:nvPicPr>
+                    <pic:cNvPr id="0" name="Picture 1" descr="C:\Users\solorzaa\Dropbox\CSSE463\Image (5).tif"/>
+                    <pic:cNvPicPr>
+                      <a:picLocks noChangeAspect="1" noChangeArrowheads="1"/>
+                    </pic:cNvPicPr>
+                  </pic:nvPicPr>
+                  <pic:blipFill>
+                    <a:blip r:embed="rId9" cstate="print">
+                      <a:extLst>
+                        <a:ext uri="{28A0092B-C50C-407E-A947-70E740481C1C}">
+                          <a14:useLocalDpi xmlns:a14="http://schemas.microsoft.com/office/drawing/2010/main" val="0"/>
+                        </a:ext>
+                      </a:extLst>
+                    </a:blip>
+                    <a:srcRect/>
+                    <a:stretch>
+                      <a:fillRect/>
+                    </a:stretch>
+                  </pic:blipFill>
+                  <pic:spPr bwMode="auto">
+                    <a:xfrm>
+                      <a:off x="0" y="0"/>
+                      <a:ext cx="6016625" cy="9909735"/>
+                    </a:xfrm>
+                    <a:prstGeom prst="rect">
+                      <a:avLst/>
+                    </a:prstGeom>
+                    <a:noFill/>
+                    <a:ln>
+                      <a:noFill/>
+                    </a:ln>
+                  </pic:spPr>
+                </pic:pic>
+              </a:graphicData>
+            </a:graphic>
+          </wp:inline>
+        </w:drawing>
+      </w:r>
+    </w:p>
     <w:sectPr>
-      <w:footerReference w:type="even" r:id="rId9"/>
-      <w:footerReference w:type="default" r:id="rId10"/>
-      <w:footerReference w:type="first" r:id="rId11"/>
+      <w:footerReference w:type="even" r:id="rId10"/>
+      <w:footerReference w:type="default" r:id="rId11"/>
+      <w:footerReference w:type="first" r:id="rId12"/>
       <w:pgSz w:w="12240" w:h="15840" w:code="1"/>
       <w:pgMar w:top="1008" w:right="1800" w:bottom="1440" w:left="965" w:header="720" w:footer="965" w:gutter="0"/>
       <w:cols w:space="720"/>
@@ -3285,7 +4247,7 @@
         <w:rStyle w:val="PageNumber"/>
         <w:noProof/>
       </w:rPr>
-      <w:t>3</w:t>
+      <w:t>2</w:t>
     </w:r>
     <w:r>
       <w:rPr>
@@ -6338,7 +7300,7 @@
 </file>
 
 <file path=customXml/itemProps1.xml><?xml version="1.0" encoding="utf-8"?>
-<ds:datastoreItem xmlns:ds="http://schemas.openxmlformats.org/officeDocument/2006/customXml" ds:itemID="{6DDE9737-268B-492A-9468-C815673896A3}">
+<ds:datastoreItem xmlns:ds="http://schemas.openxmlformats.org/officeDocument/2006/customXml" ds:itemID="{E1BA2CEF-E56A-47DC-91AE-63D6E54424DB}">
   <ds:schemaRefs>
     <ds:schemaRef ds:uri="http://schemas.openxmlformats.org/officeDocument/2006/bibliography"/>
   </ds:schemaRefs>

</xml_diff>